<commit_message>
Initial iteration of Criterion B design. It's far from being complete
</commit_message>
<xml_diff>
--- a/Documentation/Crit_B_Design.docx
+++ b/Documentation/Crit_B_Design.docx
@@ -29,87 +29,189 @@
     </w:p>
     <w:p>
       <w:pPr>
-        <w:pStyle w:val="Standard"/>
-        <w:jc w:val="center"/>
-        <w:rPr>
-          <w:rFonts w:ascii="Cambria" w:hAnsi="Cambria"/>
-          <w:b/>
-          <w:bCs/>
-          <w:color w:val="23B8DC"/>
-          <w:sz w:val="26"/>
-          <w:szCs w:val="26"/>
-        </w:rPr>
-      </w:pPr>
+        <w:pStyle w:val="Heading3"/>
+      </w:pPr>
+      <w:r>
+        <w:t>Flowchart(s)</w:t>
+      </w:r>
     </w:p>
     <w:p>
       <w:r>
-        <w:t xml:space="preserve">This section should be done BEFORE you start coding. The idea is to do the design first, then code based on the design. Also include changes in design that happened both during the design phase (i.e., why you chose one design over another), and during implementation (why you modified the design based on coding). Discuss in this </w:t>
-      </w:r>
-      <w:proofErr w:type="gramStart"/>
-      <w:r>
-        <w:t>section, and</w:t>
-      </w:r>
-      <w:proofErr w:type="gramEnd"/>
-      <w:r>
-        <w:t xml:space="preserve"> include old/iterations of your design in the appendix.</w:t>
+        <w:t>The following flowchart outlines the workflow of application when a user interacts with it.</w:t>
       </w:r>
     </w:p>
     <w:p>
-      <w:pPr>
-        <w:pStyle w:val="Heading3"/>
-      </w:pPr>
-      <w:r>
-        <w:t>Flowchart(s)</w:t>
+      <w:r>
+        <w:drawing>
+          <wp:inline distT="0" distB="0" distL="0" distR="0" wp14:anchorId="34C90ED2" wp14:editId="28163C23">
+            <wp:extent cx="3307415" cy="7045725"/>
+            <wp:effectExtent l="0" t="0" r="0" b="3175"/>
+            <wp:docPr id="1" name="Picture 1" descr="Diagram&#10;&#10;Description automatically generated"/>
+            <wp:cNvGraphicFramePr>
+              <a:graphicFrameLocks xmlns:a="http://schemas.openxmlformats.org/drawingml/2006/main" noChangeAspect="1"/>
+            </wp:cNvGraphicFramePr>
+            <a:graphic xmlns:a="http://schemas.openxmlformats.org/drawingml/2006/main">
+              <a:graphicData uri="http://schemas.openxmlformats.org/drawingml/2006/picture">
+                <pic:pic xmlns:pic="http://schemas.openxmlformats.org/drawingml/2006/picture">
+                  <pic:nvPicPr>
+                    <pic:cNvPr id="1" name="Picture 1" descr="Diagram&#10;&#10;Description automatically generated"/>
+                    <pic:cNvPicPr/>
+                  </pic:nvPicPr>
+                  <pic:blipFill>
+                    <a:blip r:embed="rId7"/>
+                    <a:stretch>
+                      <a:fillRect/>
+                    </a:stretch>
+                  </pic:blipFill>
+                  <pic:spPr>
+                    <a:xfrm>
+                      <a:off x="0" y="0"/>
+                      <a:ext cx="3322900" cy="7078711"/>
+                    </a:xfrm>
+                    <a:prstGeom prst="rect">
+                      <a:avLst/>
+                    </a:prstGeom>
+                  </pic:spPr>
+                </pic:pic>
+              </a:graphicData>
+            </a:graphic>
+          </wp:inline>
+        </w:drawing>
       </w:r>
     </w:p>
     <w:p>
-      <w:r>
-        <w:t>Include relevant flowcharts for your main app and any critical algorithms. Including a brief discussion helps.</w:t>
+      <w:pPr>
+        <w:pStyle w:val="Heading3"/>
+      </w:pPr>
+      <w:r>
+        <w:lastRenderedPageBreak/>
+        <w:t>Algorithms</w:t>
+      </w:r>
+    </w:p>
+    <w:p>
+      <w:pPr>
+        <w:pStyle w:val="Heading3"/>
+        <w:rPr>
+          <w:b w:val="0"/>
+          <w:bCs w:val="0"/>
+          <w:color w:val="000000" w:themeColor="text1"/>
+        </w:rPr>
+      </w:pPr>
+      <w:r>
+        <w:rPr>
+          <w:b w:val="0"/>
+          <w:bCs w:val="0"/>
+          <w:color w:val="000000" w:themeColor="text1"/>
+        </w:rPr>
+        <w:t xml:space="preserve">Since this is a web application for comparing retail prices and knowing when the best deals are on the market, I will be using a </w:t>
+      </w:r>
+      <w:proofErr w:type="gramStart"/>
+      <w:r>
+        <w:rPr>
+          <w:b w:val="0"/>
+          <w:bCs w:val="0"/>
+          <w:color w:val="000000" w:themeColor="text1"/>
+        </w:rPr>
+        <w:t>user based</w:t>
+      </w:r>
+      <w:proofErr w:type="gramEnd"/>
+      <w:r>
+        <w:rPr>
+          <w:b w:val="0"/>
+          <w:bCs w:val="0"/>
+          <w:color w:val="000000" w:themeColor="text1"/>
+        </w:rPr>
+        <w:t xml:space="preserve"> approach for this. Meaning, if users would like to set a price alert, they will be required to sign up for an account. My intent with this is so that I can send alert notifications to valid email addresses. To help me in this, I will be using </w:t>
+      </w:r>
+      <w:proofErr w:type="spellStart"/>
+      <w:r>
+        <w:rPr>
+          <w:b w:val="0"/>
+          <w:bCs w:val="0"/>
+          <w:color w:val="000000" w:themeColor="text1"/>
+        </w:rPr>
+        <w:t>Firestore’s</w:t>
+      </w:r>
+      <w:proofErr w:type="spellEnd"/>
+      <w:r>
+        <w:rPr>
+          <w:b w:val="0"/>
+          <w:bCs w:val="0"/>
+          <w:color w:val="000000" w:themeColor="text1"/>
+        </w:rPr>
+        <w:t xml:space="preserve"> password management system. Also, I will need to read and write data, mainly to help me retrieve information from multiple retail sites about products.</w:t>
+      </w:r>
+    </w:p>
+    <w:p>
+      <w:pPr>
+        <w:pStyle w:val="Heading3"/>
+      </w:pPr>
+    </w:p>
+    <w:p>
+      <w:pPr>
+        <w:pStyle w:val="Heading3"/>
+      </w:pPr>
+      <w:r>
+        <w:t xml:space="preserve">Data </w:t>
+      </w:r>
+      <w:r>
+        <w:t>S</w:t>
+      </w:r>
+      <w:r>
+        <w:t>tructures</w:t>
+      </w:r>
+    </w:p>
+    <w:p>
+      <w:r>
+        <w:t xml:space="preserve">Since I am making use of price </w:t>
+      </w:r>
+      <w:proofErr w:type="gramStart"/>
+      <w:r>
+        <w:t>alerts, and</w:t>
+      </w:r>
+      <w:proofErr w:type="gramEnd"/>
+      <w:r>
+        <w:t xml:space="preserve"> having to store a lot of user information that will be stored in the cloud database </w:t>
+      </w:r>
+      <w:proofErr w:type="spellStart"/>
+      <w:r>
+        <w:t>Firestore</w:t>
+      </w:r>
+      <w:proofErr w:type="spellEnd"/>
+      <w:r>
+        <w:t xml:space="preserve">, I will be employing the use of a Map. Using </w:t>
+      </w:r>
+      <w:proofErr w:type="spellStart"/>
+      <w:r>
+        <w:t>Firestore</w:t>
+      </w:r>
+      <w:proofErr w:type="spellEnd"/>
+      <w:r>
+        <w:t xml:space="preserve"> as my backend service will allow me to create new users with ease and write to the database without any issues. </w:t>
+      </w:r>
+    </w:p>
+    <w:p>
+      <w:pPr>
+        <w:pStyle w:val="Heading3"/>
+      </w:pPr>
+      <w:r>
+        <w:t>Objects / UML diagram</w:t>
+      </w:r>
+    </w:p>
+    <w:p>
+      <w:r>
+        <w:t xml:space="preserve">I will be making use of a User class that stores basic information like email, name etc. It will also have an </w:t>
+      </w:r>
+      <w:proofErr w:type="spellStart"/>
+      <w:r>
+        <w:t>arraylist</w:t>
+      </w:r>
+      <w:proofErr w:type="spellEnd"/>
+      <w:r>
+        <w:t xml:space="preserve"> of nodes or maps that is used to store the price point of an item the user would like to look out for.</w:t>
       </w:r>
     </w:p>
     <w:p/>
-    <w:p>
-      <w:pPr>
-        <w:pStyle w:val="Heading3"/>
-      </w:pPr>
-      <w:r>
-        <w:t>Algorithms</w:t>
-      </w:r>
-    </w:p>
-    <w:p>
-      <w:r>
-        <w:t>Discuss the design of your main/complicated algorithms that you use</w:t>
-      </w:r>
-    </w:p>
-    <w:p>
-      <w:pPr>
-        <w:pStyle w:val="Heading3"/>
-      </w:pPr>
-      <w:r>
-        <w:t>Data structures</w:t>
-      </w:r>
-    </w:p>
-    <w:p>
-      <w:r>
-        <w:t xml:space="preserve">Discuss why you chose to store data in the ways you did (files, </w:t>
-      </w:r>
-      <w:proofErr w:type="spellStart"/>
-      <w:r>
-        <w:t>arraylists</w:t>
-      </w:r>
-      <w:proofErr w:type="spellEnd"/>
-      <w:r>
-        <w:t xml:space="preserve"> vs. arrays, etc.)</w:t>
-      </w:r>
-    </w:p>
-    <w:p>
-      <w:pPr>
-        <w:pStyle w:val="Heading3"/>
-      </w:pPr>
-      <w:r>
-        <w:t>Objects / UML diagram</w:t>
-      </w:r>
-    </w:p>
     <w:p>
       <w:r>
         <w:t xml:space="preserve">Include UML class diagram (is a) if you're creating your own </w:t>
@@ -145,7 +247,15 @@
     </w:p>
     <w:p>
       <w:r>
-        <w:t>Show screenshots of how UI screens connect to each other, if appropriate, and reference the appendix for your early UI designs. Show/include multiple iterations of your UI designs in the appendix, along with client feedback that helped you revise/improve the designs.</w:t>
+        <w:t xml:space="preserve">I have not discussed about user flow yet with my client. I will be discussing this </w:t>
+      </w:r>
+      <w:proofErr w:type="gramStart"/>
+      <w:r>
+        <w:t>in the near future</w:t>
+      </w:r>
+      <w:proofErr w:type="gramEnd"/>
+      <w:r>
+        <w:t>.</w:t>
       </w:r>
     </w:p>
     <w:p/>
@@ -157,11 +267,442 @@
         <w:t>Test Plan</w:t>
       </w:r>
     </w:p>
-    <w:p>
-      <w:r>
-        <w:t>Include a detailed test plan in table form (item to test in column 1, and details/how tested in column 2). Include both positive (the app works as expected when good data is used), and negative (the app handles bad data/errors) test cases</w:t>
-      </w:r>
-    </w:p>
+    <w:tbl>
+      <w:tblPr>
+        <w:tblStyle w:val="TableGrid"/>
+        <w:tblW w:w="10091" w:type="dxa"/>
+        <w:tblLook w:val="04A0" w:firstRow="1" w:lastRow="0" w:firstColumn="1" w:lastColumn="0" w:noHBand="0" w:noVBand="1"/>
+      </w:tblPr>
+      <w:tblGrid>
+        <w:gridCol w:w="1067"/>
+        <w:gridCol w:w="4778"/>
+        <w:gridCol w:w="4246"/>
+      </w:tblGrid>
+      <w:tr>
+        <w:trPr>
+          <w:trHeight w:val="578"/>
+        </w:trPr>
+        <w:tc>
+          <w:tcPr>
+            <w:tcW w:w="1067" w:type="dxa"/>
+          </w:tcPr>
+          <w:p>
+            <w:pPr>
+              <w:jc w:val="center"/>
+              <w:rPr>
+                <w:rFonts w:ascii="Cambria" w:hAnsi="Cambria"/>
+                <w:b/>
+                <w:bCs/>
+                <w:color w:val="2E74B5" w:themeColor="accent5" w:themeShade="BF"/>
+              </w:rPr>
+            </w:pPr>
+            <w:r>
+              <w:rPr>
+                <w:rFonts w:ascii="Cambria" w:hAnsi="Cambria"/>
+                <w:b/>
+                <w:bCs/>
+                <w:color w:val="2E74B5" w:themeColor="accent5" w:themeShade="BF"/>
+              </w:rPr>
+              <w:t>Success Criteria</w:t>
+            </w:r>
+          </w:p>
+        </w:tc>
+        <w:tc>
+          <w:tcPr>
+            <w:tcW w:w="4778" w:type="dxa"/>
+          </w:tcPr>
+          <w:p>
+            <w:pPr>
+              <w:jc w:val="center"/>
+              <w:rPr>
+                <w:rFonts w:ascii="Cambria" w:hAnsi="Cambria"/>
+                <w:b/>
+                <w:bCs/>
+                <w:color w:val="2E74B5" w:themeColor="accent5" w:themeShade="BF"/>
+              </w:rPr>
+            </w:pPr>
+            <w:r>
+              <w:rPr>
+                <w:rFonts w:ascii="Cambria" w:hAnsi="Cambria"/>
+                <w:b/>
+                <w:bCs/>
+                <w:color w:val="2E74B5" w:themeColor="accent5" w:themeShade="BF"/>
+              </w:rPr>
+              <w:t>Test Plan</w:t>
+            </w:r>
+          </w:p>
+        </w:tc>
+        <w:tc>
+          <w:tcPr>
+            <w:tcW w:w="4246" w:type="dxa"/>
+          </w:tcPr>
+          <w:p>
+            <w:pPr>
+              <w:jc w:val="center"/>
+              <w:rPr>
+                <w:rFonts w:ascii="Cambria" w:hAnsi="Cambria"/>
+                <w:b/>
+                <w:bCs/>
+                <w:color w:val="2E74B5" w:themeColor="accent5" w:themeShade="BF"/>
+              </w:rPr>
+            </w:pPr>
+            <w:r>
+              <w:rPr>
+                <w:rFonts w:ascii="Cambria" w:hAnsi="Cambria"/>
+                <w:b/>
+                <w:bCs/>
+                <w:color w:val="2E74B5" w:themeColor="accent5" w:themeShade="BF"/>
+              </w:rPr>
+              <w:t>Expected Outcome</w:t>
+            </w:r>
+          </w:p>
+        </w:tc>
+      </w:tr>
+      <w:tr>
+        <w:trPr>
+          <w:trHeight w:val="578"/>
+        </w:trPr>
+        <w:tc>
+          <w:tcPr>
+            <w:tcW w:w="1067" w:type="dxa"/>
+          </w:tcPr>
+          <w:p>
+            <w:r>
+              <w:t>1, 7</w:t>
+            </w:r>
+          </w:p>
+        </w:tc>
+        <w:tc>
+          <w:tcPr>
+            <w:tcW w:w="4778" w:type="dxa"/>
+          </w:tcPr>
+          <w:p>
+            <w:pPr>
+              <w:pStyle w:val="ListParagraph"/>
+              <w:numPr>
+                <w:ilvl w:val="0"/>
+                <w:numId w:val="3"/>
+              </w:numPr>
+            </w:pPr>
+            <w:r>
+              <w:t>Upon start-up, test the security of the login page by entering random characters.</w:t>
+            </w:r>
+          </w:p>
+          <w:p>
+            <w:pPr>
+              <w:pStyle w:val="ListParagraph"/>
+              <w:numPr>
+                <w:ilvl w:val="0"/>
+                <w:numId w:val="3"/>
+              </w:numPr>
+            </w:pPr>
+            <w:r>
+              <w:t>Users signs up for an account when “create account” is pressed.</w:t>
+            </w:r>
+          </w:p>
+        </w:tc>
+        <w:tc>
+          <w:tcPr>
+            <w:tcW w:w="4246" w:type="dxa"/>
+          </w:tcPr>
+          <w:p>
+            <w:pPr>
+              <w:pStyle w:val="ListParagraph"/>
+              <w:numPr>
+                <w:ilvl w:val="0"/>
+                <w:numId w:val="4"/>
+              </w:numPr>
+            </w:pPr>
+            <w:r>
+              <w:t>User stays on the login page</w:t>
+            </w:r>
+            <w:r>
+              <w:t xml:space="preserve"> until valid credentials are input.</w:t>
+            </w:r>
+          </w:p>
+          <w:p>
+            <w:pPr>
+              <w:pStyle w:val="ListParagraph"/>
+            </w:pPr>
+          </w:p>
+          <w:p>
+            <w:pPr>
+              <w:pStyle w:val="ListParagraph"/>
+              <w:numPr>
+                <w:ilvl w:val="0"/>
+                <w:numId w:val="4"/>
+              </w:numPr>
+            </w:pPr>
+            <w:r>
+              <w:t>Users are redirected to sign up page and then back to the login after successful creation of an account.</w:t>
+            </w:r>
+          </w:p>
+        </w:tc>
+      </w:tr>
+      <w:tr>
+        <w:trPr>
+          <w:trHeight w:val="578"/>
+        </w:trPr>
+        <w:tc>
+          <w:tcPr>
+            <w:tcW w:w="1067" w:type="dxa"/>
+          </w:tcPr>
+          <w:p>
+            <w:r>
+              <w:t>2, 3, 6</w:t>
+            </w:r>
+          </w:p>
+        </w:tc>
+        <w:tc>
+          <w:tcPr>
+            <w:tcW w:w="4778" w:type="dxa"/>
+          </w:tcPr>
+          <w:p>
+            <w:pPr>
+              <w:pStyle w:val="ListParagraph"/>
+              <w:numPr>
+                <w:ilvl w:val="0"/>
+                <w:numId w:val="1"/>
+              </w:numPr>
+            </w:pPr>
+            <w:r>
+              <w:t>Search up common household products.</w:t>
+            </w:r>
+          </w:p>
+          <w:p>
+            <w:pPr>
+              <w:pStyle w:val="ListParagraph"/>
+              <w:numPr>
+                <w:ilvl w:val="0"/>
+                <w:numId w:val="1"/>
+              </w:numPr>
+            </w:pPr>
+            <w:r>
+              <w:t>Search products with typos in their name.</w:t>
+            </w:r>
+          </w:p>
+          <w:p/>
+          <w:p/>
+          <w:p/>
+          <w:p/>
+          <w:p/>
+          <w:p/>
+          <w:p>
+            <w:pPr>
+              <w:pStyle w:val="ListParagraph"/>
+              <w:numPr>
+                <w:ilvl w:val="0"/>
+                <w:numId w:val="1"/>
+              </w:numPr>
+            </w:pPr>
+            <w:r>
+              <w:t>Type part of a product name in search menu.</w:t>
+            </w:r>
+          </w:p>
+          <w:p/>
+        </w:tc>
+        <w:tc>
+          <w:tcPr>
+            <w:tcW w:w="4246" w:type="dxa"/>
+          </w:tcPr>
+          <w:p>
+            <w:pPr>
+              <w:pStyle w:val="ListParagraph"/>
+              <w:numPr>
+                <w:ilvl w:val="0"/>
+                <w:numId w:val="2"/>
+              </w:numPr>
+            </w:pPr>
+            <w:r>
+              <w:lastRenderedPageBreak/>
+              <w:t xml:space="preserve">Listings from all online retailers are presented in a list view. The listings are presented in a hierarchical fashion where </w:t>
+            </w:r>
+            <w:r>
+              <w:lastRenderedPageBreak/>
+              <w:t>product listings at the top are the “best deals</w:t>
+            </w:r>
+            <w:r>
+              <w:t>.</w:t>
+            </w:r>
+            <w:r>
+              <w:t>”</w:t>
+            </w:r>
+            <w:r>
+              <w:t xml:space="preserve"> All listings have a price next to it.</w:t>
+            </w:r>
+          </w:p>
+          <w:p>
+            <w:pPr>
+              <w:pStyle w:val="ListParagraph"/>
+              <w:numPr>
+                <w:ilvl w:val="0"/>
+                <w:numId w:val="2"/>
+              </w:numPr>
+            </w:pPr>
+            <w:r>
+              <w:t>If no product is found on retail sites, return feedback to user saying to type in a valid product name.</w:t>
+            </w:r>
+          </w:p>
+          <w:p>
+            <w:pPr>
+              <w:pStyle w:val="ListParagraph"/>
+              <w:numPr>
+                <w:ilvl w:val="0"/>
+                <w:numId w:val="2"/>
+              </w:numPr>
+            </w:pPr>
+            <w:r>
+              <w:t>Returns accurate listings for desired product.</w:t>
+            </w:r>
+          </w:p>
+        </w:tc>
+      </w:tr>
+      <w:tr>
+        <w:trPr>
+          <w:trHeight w:val="578"/>
+        </w:trPr>
+        <w:tc>
+          <w:tcPr>
+            <w:tcW w:w="1067" w:type="dxa"/>
+          </w:tcPr>
+          <w:p>
+            <w:r>
+              <w:lastRenderedPageBreak/>
+              <w:t>4, 5</w:t>
+            </w:r>
+          </w:p>
+        </w:tc>
+        <w:tc>
+          <w:tcPr>
+            <w:tcW w:w="4778" w:type="dxa"/>
+          </w:tcPr>
+          <w:p>
+            <w:pPr>
+              <w:pStyle w:val="ListParagraph"/>
+              <w:numPr>
+                <w:ilvl w:val="0"/>
+                <w:numId w:val="6"/>
+              </w:numPr>
+            </w:pPr>
+            <w:r>
+              <w:t>Search up common household products</w:t>
+            </w:r>
+            <w:r>
+              <w:t xml:space="preserve"> and click “set price alert”</w:t>
+            </w:r>
+          </w:p>
+          <w:p>
+            <w:pPr>
+              <w:pStyle w:val="ListParagraph"/>
+            </w:pPr>
+          </w:p>
+          <w:p/>
+          <w:p/>
+          <w:p>
+            <w:pPr>
+              <w:pStyle w:val="ListParagraph"/>
+              <w:numPr>
+                <w:ilvl w:val="0"/>
+                <w:numId w:val="6"/>
+              </w:numPr>
+            </w:pPr>
+            <w:r>
+              <w:t xml:space="preserve">Search up </w:t>
+            </w:r>
+            <w:r>
+              <w:t xml:space="preserve">another </w:t>
+            </w:r>
+            <w:r>
+              <w:t>common household products and click “set price alert”</w:t>
+            </w:r>
+            <w:r>
+              <w:t>. Setting it to something very simple that can be met quite easily.</w:t>
+            </w:r>
+          </w:p>
+        </w:tc>
+        <w:tc>
+          <w:tcPr>
+            <w:tcW w:w="4246" w:type="dxa"/>
+          </w:tcPr>
+          <w:p>
+            <w:pPr>
+              <w:pStyle w:val="ListParagraph"/>
+              <w:numPr>
+                <w:ilvl w:val="0"/>
+                <w:numId w:val="10"/>
+              </w:numPr>
+            </w:pPr>
+            <w:r>
+              <w:t>Allows the user to select a price point for a product. When said price point is satisfied, an email notification is sent to the user’s inbox.</w:t>
+            </w:r>
+          </w:p>
+          <w:p>
+            <w:pPr>
+              <w:pStyle w:val="ListParagraph"/>
+              <w:numPr>
+                <w:ilvl w:val="0"/>
+                <w:numId w:val="10"/>
+              </w:numPr>
+            </w:pPr>
+            <w:r>
+              <w:t>User should receive emails for all the products they are currently looking out for.</w:t>
+            </w:r>
+          </w:p>
+        </w:tc>
+      </w:tr>
+      <w:tr>
+        <w:trPr>
+          <w:trHeight w:val="578"/>
+        </w:trPr>
+        <w:tc>
+          <w:tcPr>
+            <w:tcW w:w="1067" w:type="dxa"/>
+          </w:tcPr>
+          <w:p>
+            <w:r>
+              <w:t>6</w:t>
+            </w:r>
+          </w:p>
+        </w:tc>
+        <w:tc>
+          <w:tcPr>
+            <w:tcW w:w="4778" w:type="dxa"/>
+          </w:tcPr>
+          <w:p>
+            <w:pPr>
+              <w:pStyle w:val="ListParagraph"/>
+              <w:numPr>
+                <w:ilvl w:val="0"/>
+                <w:numId w:val="7"/>
+              </w:numPr>
+            </w:pPr>
+            <w:r>
+              <w:t>Search up another product</w:t>
+            </w:r>
+            <w:r>
+              <w:t xml:space="preserve"> that is offered at many different retailers.</w:t>
+            </w:r>
+          </w:p>
+        </w:tc>
+        <w:tc>
+          <w:tcPr>
+            <w:tcW w:w="4246" w:type="dxa"/>
+          </w:tcPr>
+          <w:p>
+            <w:pPr>
+              <w:pStyle w:val="ListParagraph"/>
+              <w:numPr>
+                <w:ilvl w:val="0"/>
+                <w:numId w:val="8"/>
+              </w:numPr>
+            </w:pPr>
+            <w:r>
+              <w:t>When list view is presented, upon user clicking on a specific listing, they should be redirected to its respective web page where they can purchase it.</w:t>
+            </w:r>
+          </w:p>
+        </w:tc>
+      </w:tr>
+    </w:tbl>
     <w:p/>
     <w:p>
       <w:r>
@@ -220,6 +761,928 @@
     </w:p>
   </w:footnote>
 </w:footnotes>
+</file>
+
+<file path=word/numbering.xml><?xml version="1.0" encoding="utf-8"?>
+<w:numbering xmlns:wpc="http://schemas.microsoft.com/office/word/2010/wordprocessingCanvas" xmlns:cx="http://schemas.microsoft.com/office/drawing/2014/chartex" xmlns:cx1="http://schemas.microsoft.com/office/drawing/2015/9/8/chartex" xmlns:cx2="http://schemas.microsoft.com/office/drawing/2015/10/21/chartex" xmlns:cx3="http://schemas.microsoft.com/office/drawing/2016/5/9/chartex" xmlns:cx4="http://schemas.microsoft.com/office/drawing/2016/5/10/chartex" xmlns:cx5="http://schemas.microsoft.com/office/drawing/2016/5/11/chartex" xmlns:cx6="http://schemas.microsoft.com/office/drawing/2016/5/12/chartex" xmlns:cx7="http://schemas.microsoft.com/office/drawing/2016/5/13/chartex" xmlns:cx8="http://schemas.microsoft.com/office/drawing/2016/5/14/chartex" xmlns:mc="http://schemas.openxmlformats.org/markup-compatibility/2006" xmlns:aink="http://schemas.microsoft.com/office/drawing/2016/ink" xmlns:am3d="http://schemas.microsoft.com/office/drawing/2017/model3d" xmlns:o="urn:schemas-microsoft-com:office:office" xmlns:oel="http://schemas.microsoft.com/office/2019/extlst" xmlns:r="http://schemas.openxmlformats.org/officeDocument/2006/relationships" xmlns:m="http://schemas.openxmlformats.org/officeDocument/2006/math" xmlns:v="urn:schemas-microsoft-com:vml" xmlns:wp14="http://schemas.microsoft.com/office/word/2010/wordprocessingDrawing" xmlns:wp="http://schemas.openxmlformats.org/drawingml/2006/wordprocessingDrawing" xmlns:w10="urn:schemas-microsoft-com:office:word" xmlns:w="http://schemas.openxmlformats.org/wordprocessingml/2006/main" xmlns:w14="http://schemas.microsoft.com/office/word/2010/wordml" xmlns:w15="http://schemas.microsoft.com/office/word/2012/wordml" xmlns:w16cex="http://schemas.microsoft.com/office/word/2018/wordml/cex" xmlns:w16cid="http://schemas.microsoft.com/office/word/2016/wordml/cid" xmlns:w16="http://schemas.microsoft.com/office/word/2018/wordml" xmlns:w16sdtdh="http://schemas.microsoft.com/office/word/2020/wordml/sdtdatahash" xmlns:w16se="http://schemas.microsoft.com/office/word/2015/wordml/symex" xmlns:wpg="http://schemas.microsoft.com/office/word/2010/wordprocessingGroup" xmlns:wpi="http://schemas.microsoft.com/office/word/2010/wordprocessingInk" xmlns:wne="http://schemas.microsoft.com/office/word/2006/wordml" xmlns:wps="http://schemas.microsoft.com/office/word/2010/wordprocessingShape" mc:Ignorable="w14 w15 w16se w16cid w16 w16cex w16sdtdh wp14">
+  <w:abstractNum w:abstractNumId="0" w15:restartNumberingAfterBreak="0">
+    <w:nsid w:val="00BF5AAE"/>
+    <w:multiLevelType w:val="hybridMultilevel"/>
+    <w:tmpl w:val="60BC6746"/>
+    <w:lvl w:ilvl="0" w:tplc="04090011">
+      <w:start w:val="1"/>
+      <w:numFmt w:val="decimal"/>
+      <w:lvlText w:val="%1)"/>
+      <w:lvlJc w:val="left"/>
+      <w:pPr>
+        <w:ind w:left="720" w:hanging="360"/>
+      </w:pPr>
+      <w:rPr>
+        <w:rFonts w:hint="default"/>
+      </w:rPr>
+    </w:lvl>
+    <w:lvl w:ilvl="1" w:tplc="04090019" w:tentative="1">
+      <w:start w:val="1"/>
+      <w:numFmt w:val="lowerLetter"/>
+      <w:lvlText w:val="%2."/>
+      <w:lvlJc w:val="left"/>
+      <w:pPr>
+        <w:ind w:left="1440" w:hanging="360"/>
+      </w:pPr>
+    </w:lvl>
+    <w:lvl w:ilvl="2" w:tplc="0409001B" w:tentative="1">
+      <w:start w:val="1"/>
+      <w:numFmt w:val="lowerRoman"/>
+      <w:lvlText w:val="%3."/>
+      <w:lvlJc w:val="right"/>
+      <w:pPr>
+        <w:ind w:left="2160" w:hanging="180"/>
+      </w:pPr>
+    </w:lvl>
+    <w:lvl w:ilvl="3" w:tplc="0409000F" w:tentative="1">
+      <w:start w:val="1"/>
+      <w:numFmt w:val="decimal"/>
+      <w:lvlText w:val="%4."/>
+      <w:lvlJc w:val="left"/>
+      <w:pPr>
+        <w:ind w:left="2880" w:hanging="360"/>
+      </w:pPr>
+    </w:lvl>
+    <w:lvl w:ilvl="4" w:tplc="04090019" w:tentative="1">
+      <w:start w:val="1"/>
+      <w:numFmt w:val="lowerLetter"/>
+      <w:lvlText w:val="%5."/>
+      <w:lvlJc w:val="left"/>
+      <w:pPr>
+        <w:ind w:left="3600" w:hanging="360"/>
+      </w:pPr>
+    </w:lvl>
+    <w:lvl w:ilvl="5" w:tplc="0409001B" w:tentative="1">
+      <w:start w:val="1"/>
+      <w:numFmt w:val="lowerRoman"/>
+      <w:lvlText w:val="%6."/>
+      <w:lvlJc w:val="right"/>
+      <w:pPr>
+        <w:ind w:left="4320" w:hanging="180"/>
+      </w:pPr>
+    </w:lvl>
+    <w:lvl w:ilvl="6" w:tplc="0409000F" w:tentative="1">
+      <w:start w:val="1"/>
+      <w:numFmt w:val="decimal"/>
+      <w:lvlText w:val="%7."/>
+      <w:lvlJc w:val="left"/>
+      <w:pPr>
+        <w:ind w:left="5040" w:hanging="360"/>
+      </w:pPr>
+    </w:lvl>
+    <w:lvl w:ilvl="7" w:tplc="04090019" w:tentative="1">
+      <w:start w:val="1"/>
+      <w:numFmt w:val="lowerLetter"/>
+      <w:lvlText w:val="%8."/>
+      <w:lvlJc w:val="left"/>
+      <w:pPr>
+        <w:ind w:left="5760" w:hanging="360"/>
+      </w:pPr>
+    </w:lvl>
+    <w:lvl w:ilvl="8" w:tplc="0409001B" w:tentative="1">
+      <w:start w:val="1"/>
+      <w:numFmt w:val="lowerRoman"/>
+      <w:lvlText w:val="%9."/>
+      <w:lvlJc w:val="right"/>
+      <w:pPr>
+        <w:ind w:left="6480" w:hanging="180"/>
+      </w:pPr>
+    </w:lvl>
+  </w:abstractNum>
+  <w:abstractNum w:abstractNumId="1" w15:restartNumberingAfterBreak="0">
+    <w:nsid w:val="12711E93"/>
+    <w:multiLevelType w:val="hybridMultilevel"/>
+    <w:tmpl w:val="3350DE84"/>
+    <w:lvl w:ilvl="0" w:tplc="04090017">
+      <w:start w:val="1"/>
+      <w:numFmt w:val="lowerLetter"/>
+      <w:lvlText w:val="%1)"/>
+      <w:lvlJc w:val="left"/>
+      <w:pPr>
+        <w:ind w:left="720" w:hanging="360"/>
+      </w:pPr>
+      <w:rPr>
+        <w:rFonts w:hint="default"/>
+      </w:rPr>
+    </w:lvl>
+    <w:lvl w:ilvl="1" w:tplc="04090019" w:tentative="1">
+      <w:start w:val="1"/>
+      <w:numFmt w:val="lowerLetter"/>
+      <w:lvlText w:val="%2."/>
+      <w:lvlJc w:val="left"/>
+      <w:pPr>
+        <w:ind w:left="1440" w:hanging="360"/>
+      </w:pPr>
+    </w:lvl>
+    <w:lvl w:ilvl="2" w:tplc="0409001B" w:tentative="1">
+      <w:start w:val="1"/>
+      <w:numFmt w:val="lowerRoman"/>
+      <w:lvlText w:val="%3."/>
+      <w:lvlJc w:val="right"/>
+      <w:pPr>
+        <w:ind w:left="2160" w:hanging="180"/>
+      </w:pPr>
+    </w:lvl>
+    <w:lvl w:ilvl="3" w:tplc="0409000F" w:tentative="1">
+      <w:start w:val="1"/>
+      <w:numFmt w:val="decimal"/>
+      <w:lvlText w:val="%4."/>
+      <w:lvlJc w:val="left"/>
+      <w:pPr>
+        <w:ind w:left="2880" w:hanging="360"/>
+      </w:pPr>
+    </w:lvl>
+    <w:lvl w:ilvl="4" w:tplc="04090019" w:tentative="1">
+      <w:start w:val="1"/>
+      <w:numFmt w:val="lowerLetter"/>
+      <w:lvlText w:val="%5."/>
+      <w:lvlJc w:val="left"/>
+      <w:pPr>
+        <w:ind w:left="3600" w:hanging="360"/>
+      </w:pPr>
+    </w:lvl>
+    <w:lvl w:ilvl="5" w:tplc="0409001B" w:tentative="1">
+      <w:start w:val="1"/>
+      <w:numFmt w:val="lowerRoman"/>
+      <w:lvlText w:val="%6."/>
+      <w:lvlJc w:val="right"/>
+      <w:pPr>
+        <w:ind w:left="4320" w:hanging="180"/>
+      </w:pPr>
+    </w:lvl>
+    <w:lvl w:ilvl="6" w:tplc="0409000F" w:tentative="1">
+      <w:start w:val="1"/>
+      <w:numFmt w:val="decimal"/>
+      <w:lvlText w:val="%7."/>
+      <w:lvlJc w:val="left"/>
+      <w:pPr>
+        <w:ind w:left="5040" w:hanging="360"/>
+      </w:pPr>
+    </w:lvl>
+    <w:lvl w:ilvl="7" w:tplc="04090019" w:tentative="1">
+      <w:start w:val="1"/>
+      <w:numFmt w:val="lowerLetter"/>
+      <w:lvlText w:val="%8."/>
+      <w:lvlJc w:val="left"/>
+      <w:pPr>
+        <w:ind w:left="5760" w:hanging="360"/>
+      </w:pPr>
+    </w:lvl>
+    <w:lvl w:ilvl="8" w:tplc="0409001B" w:tentative="1">
+      <w:start w:val="1"/>
+      <w:numFmt w:val="lowerRoman"/>
+      <w:lvlText w:val="%9."/>
+      <w:lvlJc w:val="right"/>
+      <w:pPr>
+        <w:ind w:left="6480" w:hanging="180"/>
+      </w:pPr>
+    </w:lvl>
+  </w:abstractNum>
+  <w:abstractNum w:abstractNumId="2" w15:restartNumberingAfterBreak="0">
+    <w:nsid w:val="23DF48B8"/>
+    <w:multiLevelType w:val="hybridMultilevel"/>
+    <w:tmpl w:val="9E467E52"/>
+    <w:lvl w:ilvl="0" w:tplc="04090017">
+      <w:start w:val="1"/>
+      <w:numFmt w:val="lowerLetter"/>
+      <w:lvlText w:val="%1)"/>
+      <w:lvlJc w:val="left"/>
+      <w:pPr>
+        <w:ind w:left="720" w:hanging="360"/>
+      </w:pPr>
+      <w:rPr>
+        <w:rFonts w:hint="default"/>
+      </w:rPr>
+    </w:lvl>
+    <w:lvl w:ilvl="1" w:tplc="04090019" w:tentative="1">
+      <w:start w:val="1"/>
+      <w:numFmt w:val="lowerLetter"/>
+      <w:lvlText w:val="%2."/>
+      <w:lvlJc w:val="left"/>
+      <w:pPr>
+        <w:ind w:left="1440" w:hanging="360"/>
+      </w:pPr>
+    </w:lvl>
+    <w:lvl w:ilvl="2" w:tplc="0409001B" w:tentative="1">
+      <w:start w:val="1"/>
+      <w:numFmt w:val="lowerRoman"/>
+      <w:lvlText w:val="%3."/>
+      <w:lvlJc w:val="right"/>
+      <w:pPr>
+        <w:ind w:left="2160" w:hanging="180"/>
+      </w:pPr>
+    </w:lvl>
+    <w:lvl w:ilvl="3" w:tplc="0409000F" w:tentative="1">
+      <w:start w:val="1"/>
+      <w:numFmt w:val="decimal"/>
+      <w:lvlText w:val="%4."/>
+      <w:lvlJc w:val="left"/>
+      <w:pPr>
+        <w:ind w:left="2880" w:hanging="360"/>
+      </w:pPr>
+    </w:lvl>
+    <w:lvl w:ilvl="4" w:tplc="04090019" w:tentative="1">
+      <w:start w:val="1"/>
+      <w:numFmt w:val="lowerLetter"/>
+      <w:lvlText w:val="%5."/>
+      <w:lvlJc w:val="left"/>
+      <w:pPr>
+        <w:ind w:left="3600" w:hanging="360"/>
+      </w:pPr>
+    </w:lvl>
+    <w:lvl w:ilvl="5" w:tplc="0409001B" w:tentative="1">
+      <w:start w:val="1"/>
+      <w:numFmt w:val="lowerRoman"/>
+      <w:lvlText w:val="%6."/>
+      <w:lvlJc w:val="right"/>
+      <w:pPr>
+        <w:ind w:left="4320" w:hanging="180"/>
+      </w:pPr>
+    </w:lvl>
+    <w:lvl w:ilvl="6" w:tplc="0409000F" w:tentative="1">
+      <w:start w:val="1"/>
+      <w:numFmt w:val="decimal"/>
+      <w:lvlText w:val="%7."/>
+      <w:lvlJc w:val="left"/>
+      <w:pPr>
+        <w:ind w:left="5040" w:hanging="360"/>
+      </w:pPr>
+    </w:lvl>
+    <w:lvl w:ilvl="7" w:tplc="04090019" w:tentative="1">
+      <w:start w:val="1"/>
+      <w:numFmt w:val="lowerLetter"/>
+      <w:lvlText w:val="%8."/>
+      <w:lvlJc w:val="left"/>
+      <w:pPr>
+        <w:ind w:left="5760" w:hanging="360"/>
+      </w:pPr>
+    </w:lvl>
+    <w:lvl w:ilvl="8" w:tplc="0409001B" w:tentative="1">
+      <w:start w:val="1"/>
+      <w:numFmt w:val="lowerRoman"/>
+      <w:lvlText w:val="%9."/>
+      <w:lvlJc w:val="right"/>
+      <w:pPr>
+        <w:ind w:left="6480" w:hanging="180"/>
+      </w:pPr>
+    </w:lvl>
+  </w:abstractNum>
+  <w:abstractNum w:abstractNumId="3" w15:restartNumberingAfterBreak="0">
+    <w:nsid w:val="391D511E"/>
+    <w:multiLevelType w:val="hybridMultilevel"/>
+    <w:tmpl w:val="87CC2FD0"/>
+    <w:lvl w:ilvl="0" w:tplc="04090017">
+      <w:start w:val="1"/>
+      <w:numFmt w:val="lowerLetter"/>
+      <w:lvlText w:val="%1)"/>
+      <w:lvlJc w:val="left"/>
+      <w:pPr>
+        <w:ind w:left="720" w:hanging="360"/>
+      </w:pPr>
+      <w:rPr>
+        <w:rFonts w:hint="default"/>
+      </w:rPr>
+    </w:lvl>
+    <w:lvl w:ilvl="1" w:tplc="04090019" w:tentative="1">
+      <w:start w:val="1"/>
+      <w:numFmt w:val="lowerLetter"/>
+      <w:lvlText w:val="%2."/>
+      <w:lvlJc w:val="left"/>
+      <w:pPr>
+        <w:ind w:left="1440" w:hanging="360"/>
+      </w:pPr>
+    </w:lvl>
+    <w:lvl w:ilvl="2" w:tplc="0409001B" w:tentative="1">
+      <w:start w:val="1"/>
+      <w:numFmt w:val="lowerRoman"/>
+      <w:lvlText w:val="%3."/>
+      <w:lvlJc w:val="right"/>
+      <w:pPr>
+        <w:ind w:left="2160" w:hanging="180"/>
+      </w:pPr>
+    </w:lvl>
+    <w:lvl w:ilvl="3" w:tplc="0409000F" w:tentative="1">
+      <w:start w:val="1"/>
+      <w:numFmt w:val="decimal"/>
+      <w:lvlText w:val="%4."/>
+      <w:lvlJc w:val="left"/>
+      <w:pPr>
+        <w:ind w:left="2880" w:hanging="360"/>
+      </w:pPr>
+    </w:lvl>
+    <w:lvl w:ilvl="4" w:tplc="04090019" w:tentative="1">
+      <w:start w:val="1"/>
+      <w:numFmt w:val="lowerLetter"/>
+      <w:lvlText w:val="%5."/>
+      <w:lvlJc w:val="left"/>
+      <w:pPr>
+        <w:ind w:left="3600" w:hanging="360"/>
+      </w:pPr>
+    </w:lvl>
+    <w:lvl w:ilvl="5" w:tplc="0409001B" w:tentative="1">
+      <w:start w:val="1"/>
+      <w:numFmt w:val="lowerRoman"/>
+      <w:lvlText w:val="%6."/>
+      <w:lvlJc w:val="right"/>
+      <w:pPr>
+        <w:ind w:left="4320" w:hanging="180"/>
+      </w:pPr>
+    </w:lvl>
+    <w:lvl w:ilvl="6" w:tplc="0409000F" w:tentative="1">
+      <w:start w:val="1"/>
+      <w:numFmt w:val="decimal"/>
+      <w:lvlText w:val="%7."/>
+      <w:lvlJc w:val="left"/>
+      <w:pPr>
+        <w:ind w:left="5040" w:hanging="360"/>
+      </w:pPr>
+    </w:lvl>
+    <w:lvl w:ilvl="7" w:tplc="04090019" w:tentative="1">
+      <w:start w:val="1"/>
+      <w:numFmt w:val="lowerLetter"/>
+      <w:lvlText w:val="%8."/>
+      <w:lvlJc w:val="left"/>
+      <w:pPr>
+        <w:ind w:left="5760" w:hanging="360"/>
+      </w:pPr>
+    </w:lvl>
+    <w:lvl w:ilvl="8" w:tplc="0409001B" w:tentative="1">
+      <w:start w:val="1"/>
+      <w:numFmt w:val="lowerRoman"/>
+      <w:lvlText w:val="%9."/>
+      <w:lvlJc w:val="right"/>
+      <w:pPr>
+        <w:ind w:left="6480" w:hanging="180"/>
+      </w:pPr>
+    </w:lvl>
+  </w:abstractNum>
+  <w:abstractNum w:abstractNumId="4" w15:restartNumberingAfterBreak="0">
+    <w:nsid w:val="4B9A09C0"/>
+    <w:multiLevelType w:val="hybridMultilevel"/>
+    <w:tmpl w:val="83B40612"/>
+    <w:lvl w:ilvl="0" w:tplc="04090017">
+      <w:start w:val="1"/>
+      <w:numFmt w:val="lowerLetter"/>
+      <w:lvlText w:val="%1)"/>
+      <w:lvlJc w:val="left"/>
+      <w:pPr>
+        <w:ind w:left="720" w:hanging="360"/>
+      </w:pPr>
+      <w:rPr>
+        <w:rFonts w:hint="default"/>
+      </w:rPr>
+    </w:lvl>
+    <w:lvl w:ilvl="1" w:tplc="04090019" w:tentative="1">
+      <w:start w:val="1"/>
+      <w:numFmt w:val="lowerLetter"/>
+      <w:lvlText w:val="%2."/>
+      <w:lvlJc w:val="left"/>
+      <w:pPr>
+        <w:ind w:left="1440" w:hanging="360"/>
+      </w:pPr>
+    </w:lvl>
+    <w:lvl w:ilvl="2" w:tplc="0409001B" w:tentative="1">
+      <w:start w:val="1"/>
+      <w:numFmt w:val="lowerRoman"/>
+      <w:lvlText w:val="%3."/>
+      <w:lvlJc w:val="right"/>
+      <w:pPr>
+        <w:ind w:left="2160" w:hanging="180"/>
+      </w:pPr>
+    </w:lvl>
+    <w:lvl w:ilvl="3" w:tplc="0409000F" w:tentative="1">
+      <w:start w:val="1"/>
+      <w:numFmt w:val="decimal"/>
+      <w:lvlText w:val="%4."/>
+      <w:lvlJc w:val="left"/>
+      <w:pPr>
+        <w:ind w:left="2880" w:hanging="360"/>
+      </w:pPr>
+    </w:lvl>
+    <w:lvl w:ilvl="4" w:tplc="04090019" w:tentative="1">
+      <w:start w:val="1"/>
+      <w:numFmt w:val="lowerLetter"/>
+      <w:lvlText w:val="%5."/>
+      <w:lvlJc w:val="left"/>
+      <w:pPr>
+        <w:ind w:left="3600" w:hanging="360"/>
+      </w:pPr>
+    </w:lvl>
+    <w:lvl w:ilvl="5" w:tplc="0409001B" w:tentative="1">
+      <w:start w:val="1"/>
+      <w:numFmt w:val="lowerRoman"/>
+      <w:lvlText w:val="%6."/>
+      <w:lvlJc w:val="right"/>
+      <w:pPr>
+        <w:ind w:left="4320" w:hanging="180"/>
+      </w:pPr>
+    </w:lvl>
+    <w:lvl w:ilvl="6" w:tplc="0409000F" w:tentative="1">
+      <w:start w:val="1"/>
+      <w:numFmt w:val="decimal"/>
+      <w:lvlText w:val="%7."/>
+      <w:lvlJc w:val="left"/>
+      <w:pPr>
+        <w:ind w:left="5040" w:hanging="360"/>
+      </w:pPr>
+    </w:lvl>
+    <w:lvl w:ilvl="7" w:tplc="04090019" w:tentative="1">
+      <w:start w:val="1"/>
+      <w:numFmt w:val="lowerLetter"/>
+      <w:lvlText w:val="%8."/>
+      <w:lvlJc w:val="left"/>
+      <w:pPr>
+        <w:ind w:left="5760" w:hanging="360"/>
+      </w:pPr>
+    </w:lvl>
+    <w:lvl w:ilvl="8" w:tplc="0409001B" w:tentative="1">
+      <w:start w:val="1"/>
+      <w:numFmt w:val="lowerRoman"/>
+      <w:lvlText w:val="%9."/>
+      <w:lvlJc w:val="right"/>
+      <w:pPr>
+        <w:ind w:left="6480" w:hanging="180"/>
+      </w:pPr>
+    </w:lvl>
+  </w:abstractNum>
+  <w:abstractNum w:abstractNumId="5" w15:restartNumberingAfterBreak="0">
+    <w:nsid w:val="51266926"/>
+    <w:multiLevelType w:val="hybridMultilevel"/>
+    <w:tmpl w:val="E51C1940"/>
+    <w:lvl w:ilvl="0" w:tplc="04090017">
+      <w:start w:val="1"/>
+      <w:numFmt w:val="lowerLetter"/>
+      <w:lvlText w:val="%1)"/>
+      <w:lvlJc w:val="left"/>
+      <w:pPr>
+        <w:ind w:left="720" w:hanging="360"/>
+      </w:pPr>
+      <w:rPr>
+        <w:rFonts w:hint="default"/>
+      </w:rPr>
+    </w:lvl>
+    <w:lvl w:ilvl="1" w:tplc="04090019" w:tentative="1">
+      <w:start w:val="1"/>
+      <w:numFmt w:val="lowerLetter"/>
+      <w:lvlText w:val="%2."/>
+      <w:lvlJc w:val="left"/>
+      <w:pPr>
+        <w:ind w:left="1440" w:hanging="360"/>
+      </w:pPr>
+    </w:lvl>
+    <w:lvl w:ilvl="2" w:tplc="0409001B" w:tentative="1">
+      <w:start w:val="1"/>
+      <w:numFmt w:val="lowerRoman"/>
+      <w:lvlText w:val="%3."/>
+      <w:lvlJc w:val="right"/>
+      <w:pPr>
+        <w:ind w:left="2160" w:hanging="180"/>
+      </w:pPr>
+    </w:lvl>
+    <w:lvl w:ilvl="3" w:tplc="0409000F" w:tentative="1">
+      <w:start w:val="1"/>
+      <w:numFmt w:val="decimal"/>
+      <w:lvlText w:val="%4."/>
+      <w:lvlJc w:val="left"/>
+      <w:pPr>
+        <w:ind w:left="2880" w:hanging="360"/>
+      </w:pPr>
+    </w:lvl>
+    <w:lvl w:ilvl="4" w:tplc="04090019" w:tentative="1">
+      <w:start w:val="1"/>
+      <w:numFmt w:val="lowerLetter"/>
+      <w:lvlText w:val="%5."/>
+      <w:lvlJc w:val="left"/>
+      <w:pPr>
+        <w:ind w:left="3600" w:hanging="360"/>
+      </w:pPr>
+    </w:lvl>
+    <w:lvl w:ilvl="5" w:tplc="0409001B" w:tentative="1">
+      <w:start w:val="1"/>
+      <w:numFmt w:val="lowerRoman"/>
+      <w:lvlText w:val="%6."/>
+      <w:lvlJc w:val="right"/>
+      <w:pPr>
+        <w:ind w:left="4320" w:hanging="180"/>
+      </w:pPr>
+    </w:lvl>
+    <w:lvl w:ilvl="6" w:tplc="0409000F" w:tentative="1">
+      <w:start w:val="1"/>
+      <w:numFmt w:val="decimal"/>
+      <w:lvlText w:val="%7."/>
+      <w:lvlJc w:val="left"/>
+      <w:pPr>
+        <w:ind w:left="5040" w:hanging="360"/>
+      </w:pPr>
+    </w:lvl>
+    <w:lvl w:ilvl="7" w:tplc="04090019" w:tentative="1">
+      <w:start w:val="1"/>
+      <w:numFmt w:val="lowerLetter"/>
+      <w:lvlText w:val="%8."/>
+      <w:lvlJc w:val="left"/>
+      <w:pPr>
+        <w:ind w:left="5760" w:hanging="360"/>
+      </w:pPr>
+    </w:lvl>
+    <w:lvl w:ilvl="8" w:tplc="0409001B" w:tentative="1">
+      <w:start w:val="1"/>
+      <w:numFmt w:val="lowerRoman"/>
+      <w:lvlText w:val="%9."/>
+      <w:lvlJc w:val="right"/>
+      <w:pPr>
+        <w:ind w:left="6480" w:hanging="180"/>
+      </w:pPr>
+    </w:lvl>
+  </w:abstractNum>
+  <w:abstractNum w:abstractNumId="6" w15:restartNumberingAfterBreak="0">
+    <w:nsid w:val="55BB24FB"/>
+    <w:multiLevelType w:val="hybridMultilevel"/>
+    <w:tmpl w:val="DFC06314"/>
+    <w:lvl w:ilvl="0" w:tplc="04090017">
+      <w:start w:val="1"/>
+      <w:numFmt w:val="lowerLetter"/>
+      <w:lvlText w:val="%1)"/>
+      <w:lvlJc w:val="left"/>
+      <w:pPr>
+        <w:ind w:left="720" w:hanging="360"/>
+      </w:pPr>
+    </w:lvl>
+    <w:lvl w:ilvl="1" w:tplc="04090019" w:tentative="1">
+      <w:start w:val="1"/>
+      <w:numFmt w:val="lowerLetter"/>
+      <w:lvlText w:val="%2."/>
+      <w:lvlJc w:val="left"/>
+      <w:pPr>
+        <w:ind w:left="1440" w:hanging="360"/>
+      </w:pPr>
+    </w:lvl>
+    <w:lvl w:ilvl="2" w:tplc="0409001B" w:tentative="1">
+      <w:start w:val="1"/>
+      <w:numFmt w:val="lowerRoman"/>
+      <w:lvlText w:val="%3."/>
+      <w:lvlJc w:val="right"/>
+      <w:pPr>
+        <w:ind w:left="2160" w:hanging="180"/>
+      </w:pPr>
+    </w:lvl>
+    <w:lvl w:ilvl="3" w:tplc="0409000F" w:tentative="1">
+      <w:start w:val="1"/>
+      <w:numFmt w:val="decimal"/>
+      <w:lvlText w:val="%4."/>
+      <w:lvlJc w:val="left"/>
+      <w:pPr>
+        <w:ind w:left="2880" w:hanging="360"/>
+      </w:pPr>
+    </w:lvl>
+    <w:lvl w:ilvl="4" w:tplc="04090019" w:tentative="1">
+      <w:start w:val="1"/>
+      <w:numFmt w:val="lowerLetter"/>
+      <w:lvlText w:val="%5."/>
+      <w:lvlJc w:val="left"/>
+      <w:pPr>
+        <w:ind w:left="3600" w:hanging="360"/>
+      </w:pPr>
+    </w:lvl>
+    <w:lvl w:ilvl="5" w:tplc="0409001B" w:tentative="1">
+      <w:start w:val="1"/>
+      <w:numFmt w:val="lowerRoman"/>
+      <w:lvlText w:val="%6."/>
+      <w:lvlJc w:val="right"/>
+      <w:pPr>
+        <w:ind w:left="4320" w:hanging="180"/>
+      </w:pPr>
+    </w:lvl>
+    <w:lvl w:ilvl="6" w:tplc="0409000F" w:tentative="1">
+      <w:start w:val="1"/>
+      <w:numFmt w:val="decimal"/>
+      <w:lvlText w:val="%7."/>
+      <w:lvlJc w:val="left"/>
+      <w:pPr>
+        <w:ind w:left="5040" w:hanging="360"/>
+      </w:pPr>
+    </w:lvl>
+    <w:lvl w:ilvl="7" w:tplc="04090019" w:tentative="1">
+      <w:start w:val="1"/>
+      <w:numFmt w:val="lowerLetter"/>
+      <w:lvlText w:val="%8."/>
+      <w:lvlJc w:val="left"/>
+      <w:pPr>
+        <w:ind w:left="5760" w:hanging="360"/>
+      </w:pPr>
+    </w:lvl>
+    <w:lvl w:ilvl="8" w:tplc="0409001B" w:tentative="1">
+      <w:start w:val="1"/>
+      <w:numFmt w:val="lowerRoman"/>
+      <w:lvlText w:val="%9."/>
+      <w:lvlJc w:val="right"/>
+      <w:pPr>
+        <w:ind w:left="6480" w:hanging="180"/>
+      </w:pPr>
+    </w:lvl>
+  </w:abstractNum>
+  <w:abstractNum w:abstractNumId="7" w15:restartNumberingAfterBreak="0">
+    <w:nsid w:val="5D443B76"/>
+    <w:multiLevelType w:val="hybridMultilevel"/>
+    <w:tmpl w:val="36CA63A0"/>
+    <w:lvl w:ilvl="0" w:tplc="04090017">
+      <w:start w:val="1"/>
+      <w:numFmt w:val="lowerLetter"/>
+      <w:lvlText w:val="%1)"/>
+      <w:lvlJc w:val="left"/>
+      <w:pPr>
+        <w:ind w:left="720" w:hanging="360"/>
+      </w:pPr>
+      <w:rPr>
+        <w:rFonts w:hint="default"/>
+      </w:rPr>
+    </w:lvl>
+    <w:lvl w:ilvl="1" w:tplc="04090019" w:tentative="1">
+      <w:start w:val="1"/>
+      <w:numFmt w:val="lowerLetter"/>
+      <w:lvlText w:val="%2."/>
+      <w:lvlJc w:val="left"/>
+      <w:pPr>
+        <w:ind w:left="1440" w:hanging="360"/>
+      </w:pPr>
+    </w:lvl>
+    <w:lvl w:ilvl="2" w:tplc="0409001B" w:tentative="1">
+      <w:start w:val="1"/>
+      <w:numFmt w:val="lowerRoman"/>
+      <w:lvlText w:val="%3."/>
+      <w:lvlJc w:val="right"/>
+      <w:pPr>
+        <w:ind w:left="2160" w:hanging="180"/>
+      </w:pPr>
+    </w:lvl>
+    <w:lvl w:ilvl="3" w:tplc="0409000F" w:tentative="1">
+      <w:start w:val="1"/>
+      <w:numFmt w:val="decimal"/>
+      <w:lvlText w:val="%4."/>
+      <w:lvlJc w:val="left"/>
+      <w:pPr>
+        <w:ind w:left="2880" w:hanging="360"/>
+      </w:pPr>
+    </w:lvl>
+    <w:lvl w:ilvl="4" w:tplc="04090019" w:tentative="1">
+      <w:start w:val="1"/>
+      <w:numFmt w:val="lowerLetter"/>
+      <w:lvlText w:val="%5."/>
+      <w:lvlJc w:val="left"/>
+      <w:pPr>
+        <w:ind w:left="3600" w:hanging="360"/>
+      </w:pPr>
+    </w:lvl>
+    <w:lvl w:ilvl="5" w:tplc="0409001B" w:tentative="1">
+      <w:start w:val="1"/>
+      <w:numFmt w:val="lowerRoman"/>
+      <w:lvlText w:val="%6."/>
+      <w:lvlJc w:val="right"/>
+      <w:pPr>
+        <w:ind w:left="4320" w:hanging="180"/>
+      </w:pPr>
+    </w:lvl>
+    <w:lvl w:ilvl="6" w:tplc="0409000F" w:tentative="1">
+      <w:start w:val="1"/>
+      <w:numFmt w:val="decimal"/>
+      <w:lvlText w:val="%7."/>
+      <w:lvlJc w:val="left"/>
+      <w:pPr>
+        <w:ind w:left="5040" w:hanging="360"/>
+      </w:pPr>
+    </w:lvl>
+    <w:lvl w:ilvl="7" w:tplc="04090019" w:tentative="1">
+      <w:start w:val="1"/>
+      <w:numFmt w:val="lowerLetter"/>
+      <w:lvlText w:val="%8."/>
+      <w:lvlJc w:val="left"/>
+      <w:pPr>
+        <w:ind w:left="5760" w:hanging="360"/>
+      </w:pPr>
+    </w:lvl>
+    <w:lvl w:ilvl="8" w:tplc="0409001B" w:tentative="1">
+      <w:start w:val="1"/>
+      <w:numFmt w:val="lowerRoman"/>
+      <w:lvlText w:val="%9."/>
+      <w:lvlJc w:val="right"/>
+      <w:pPr>
+        <w:ind w:left="6480" w:hanging="180"/>
+      </w:pPr>
+    </w:lvl>
+  </w:abstractNum>
+  <w:abstractNum w:abstractNumId="8" w15:restartNumberingAfterBreak="0">
+    <w:nsid w:val="5D930A77"/>
+    <w:multiLevelType w:val="hybridMultilevel"/>
+    <w:tmpl w:val="203E6512"/>
+    <w:lvl w:ilvl="0" w:tplc="04090017">
+      <w:start w:val="1"/>
+      <w:numFmt w:val="lowerLetter"/>
+      <w:lvlText w:val="%1)"/>
+      <w:lvlJc w:val="left"/>
+      <w:pPr>
+        <w:ind w:left="720" w:hanging="360"/>
+      </w:pPr>
+      <w:rPr>
+        <w:rFonts w:hint="default"/>
+      </w:rPr>
+    </w:lvl>
+    <w:lvl w:ilvl="1" w:tplc="04090019" w:tentative="1">
+      <w:start w:val="1"/>
+      <w:numFmt w:val="lowerLetter"/>
+      <w:lvlText w:val="%2."/>
+      <w:lvlJc w:val="left"/>
+      <w:pPr>
+        <w:ind w:left="1440" w:hanging="360"/>
+      </w:pPr>
+    </w:lvl>
+    <w:lvl w:ilvl="2" w:tplc="0409001B" w:tentative="1">
+      <w:start w:val="1"/>
+      <w:numFmt w:val="lowerRoman"/>
+      <w:lvlText w:val="%3."/>
+      <w:lvlJc w:val="right"/>
+      <w:pPr>
+        <w:ind w:left="2160" w:hanging="180"/>
+      </w:pPr>
+    </w:lvl>
+    <w:lvl w:ilvl="3" w:tplc="0409000F" w:tentative="1">
+      <w:start w:val="1"/>
+      <w:numFmt w:val="decimal"/>
+      <w:lvlText w:val="%4."/>
+      <w:lvlJc w:val="left"/>
+      <w:pPr>
+        <w:ind w:left="2880" w:hanging="360"/>
+      </w:pPr>
+    </w:lvl>
+    <w:lvl w:ilvl="4" w:tplc="04090019" w:tentative="1">
+      <w:start w:val="1"/>
+      <w:numFmt w:val="lowerLetter"/>
+      <w:lvlText w:val="%5."/>
+      <w:lvlJc w:val="left"/>
+      <w:pPr>
+        <w:ind w:left="3600" w:hanging="360"/>
+      </w:pPr>
+    </w:lvl>
+    <w:lvl w:ilvl="5" w:tplc="0409001B" w:tentative="1">
+      <w:start w:val="1"/>
+      <w:numFmt w:val="lowerRoman"/>
+      <w:lvlText w:val="%6."/>
+      <w:lvlJc w:val="right"/>
+      <w:pPr>
+        <w:ind w:left="4320" w:hanging="180"/>
+      </w:pPr>
+    </w:lvl>
+    <w:lvl w:ilvl="6" w:tplc="0409000F" w:tentative="1">
+      <w:start w:val="1"/>
+      <w:numFmt w:val="decimal"/>
+      <w:lvlText w:val="%7."/>
+      <w:lvlJc w:val="left"/>
+      <w:pPr>
+        <w:ind w:left="5040" w:hanging="360"/>
+      </w:pPr>
+    </w:lvl>
+    <w:lvl w:ilvl="7" w:tplc="04090019" w:tentative="1">
+      <w:start w:val="1"/>
+      <w:numFmt w:val="lowerLetter"/>
+      <w:lvlText w:val="%8."/>
+      <w:lvlJc w:val="left"/>
+      <w:pPr>
+        <w:ind w:left="5760" w:hanging="360"/>
+      </w:pPr>
+    </w:lvl>
+    <w:lvl w:ilvl="8" w:tplc="0409001B" w:tentative="1">
+      <w:start w:val="1"/>
+      <w:numFmt w:val="lowerRoman"/>
+      <w:lvlText w:val="%9."/>
+      <w:lvlJc w:val="right"/>
+      <w:pPr>
+        <w:ind w:left="6480" w:hanging="180"/>
+      </w:pPr>
+    </w:lvl>
+  </w:abstractNum>
+  <w:abstractNum w:abstractNumId="9" w15:restartNumberingAfterBreak="0">
+    <w:nsid w:val="76C703D6"/>
+    <w:multiLevelType w:val="hybridMultilevel"/>
+    <w:tmpl w:val="AA54CD08"/>
+    <w:lvl w:ilvl="0" w:tplc="04090017">
+      <w:start w:val="1"/>
+      <w:numFmt w:val="lowerLetter"/>
+      <w:lvlText w:val="%1)"/>
+      <w:lvlJc w:val="left"/>
+      <w:pPr>
+        <w:ind w:left="720" w:hanging="360"/>
+      </w:pPr>
+      <w:rPr>
+        <w:rFonts w:hint="default"/>
+      </w:rPr>
+    </w:lvl>
+    <w:lvl w:ilvl="1" w:tplc="04090019" w:tentative="1">
+      <w:start w:val="1"/>
+      <w:numFmt w:val="lowerLetter"/>
+      <w:lvlText w:val="%2."/>
+      <w:lvlJc w:val="left"/>
+      <w:pPr>
+        <w:ind w:left="1440" w:hanging="360"/>
+      </w:pPr>
+    </w:lvl>
+    <w:lvl w:ilvl="2" w:tplc="0409001B" w:tentative="1">
+      <w:start w:val="1"/>
+      <w:numFmt w:val="lowerRoman"/>
+      <w:lvlText w:val="%3."/>
+      <w:lvlJc w:val="right"/>
+      <w:pPr>
+        <w:ind w:left="2160" w:hanging="180"/>
+      </w:pPr>
+    </w:lvl>
+    <w:lvl w:ilvl="3" w:tplc="0409000F" w:tentative="1">
+      <w:start w:val="1"/>
+      <w:numFmt w:val="decimal"/>
+      <w:lvlText w:val="%4."/>
+      <w:lvlJc w:val="left"/>
+      <w:pPr>
+        <w:ind w:left="2880" w:hanging="360"/>
+      </w:pPr>
+    </w:lvl>
+    <w:lvl w:ilvl="4" w:tplc="04090019" w:tentative="1">
+      <w:start w:val="1"/>
+      <w:numFmt w:val="lowerLetter"/>
+      <w:lvlText w:val="%5."/>
+      <w:lvlJc w:val="left"/>
+      <w:pPr>
+        <w:ind w:left="3600" w:hanging="360"/>
+      </w:pPr>
+    </w:lvl>
+    <w:lvl w:ilvl="5" w:tplc="0409001B" w:tentative="1">
+      <w:start w:val="1"/>
+      <w:numFmt w:val="lowerRoman"/>
+      <w:lvlText w:val="%6."/>
+      <w:lvlJc w:val="right"/>
+      <w:pPr>
+        <w:ind w:left="4320" w:hanging="180"/>
+      </w:pPr>
+    </w:lvl>
+    <w:lvl w:ilvl="6" w:tplc="0409000F" w:tentative="1">
+      <w:start w:val="1"/>
+      <w:numFmt w:val="decimal"/>
+      <w:lvlText w:val="%7."/>
+      <w:lvlJc w:val="left"/>
+      <w:pPr>
+        <w:ind w:left="5040" w:hanging="360"/>
+      </w:pPr>
+    </w:lvl>
+    <w:lvl w:ilvl="7" w:tplc="04090019" w:tentative="1">
+      <w:start w:val="1"/>
+      <w:numFmt w:val="lowerLetter"/>
+      <w:lvlText w:val="%8."/>
+      <w:lvlJc w:val="left"/>
+      <w:pPr>
+        <w:ind w:left="5760" w:hanging="360"/>
+      </w:pPr>
+    </w:lvl>
+    <w:lvl w:ilvl="8" w:tplc="0409001B" w:tentative="1">
+      <w:start w:val="1"/>
+      <w:numFmt w:val="lowerRoman"/>
+      <w:lvlText w:val="%9."/>
+      <w:lvlJc w:val="right"/>
+      <w:pPr>
+        <w:ind w:left="6480" w:hanging="180"/>
+      </w:pPr>
+    </w:lvl>
+  </w:abstractNum>
+  <w:num w:numId="1" w16cid:durableId="436558394">
+    <w:abstractNumId w:val="6"/>
+  </w:num>
+  <w:num w:numId="2" w16cid:durableId="1028946879">
+    <w:abstractNumId w:val="2"/>
+  </w:num>
+  <w:num w:numId="3" w16cid:durableId="531958263">
+    <w:abstractNumId w:val="3"/>
+  </w:num>
+  <w:num w:numId="4" w16cid:durableId="1794866675">
+    <w:abstractNumId w:val="4"/>
+  </w:num>
+  <w:num w:numId="5" w16cid:durableId="785852688">
+    <w:abstractNumId w:val="7"/>
+  </w:num>
+  <w:num w:numId="6" w16cid:durableId="278999614">
+    <w:abstractNumId w:val="9"/>
+  </w:num>
+  <w:num w:numId="7" w16cid:durableId="615136276">
+    <w:abstractNumId w:val="5"/>
+  </w:num>
+  <w:num w:numId="8" w16cid:durableId="33819773">
+    <w:abstractNumId w:val="8"/>
+  </w:num>
+  <w:num w:numId="9" w16cid:durableId="1528834061">
+    <w:abstractNumId w:val="0"/>
+  </w:num>
+  <w:num w:numId="10" w16cid:durableId="202250018">
+    <w:abstractNumId w:val="1"/>
+  </w:num>
+</w:numbering>
 </file>
 
 <file path=word/styles.xml><?xml version="1.0" encoding="utf-8"?>
@@ -824,6 +2287,37 @@
       <w:szCs w:val="21"/>
     </w:rPr>
   </w:style>
+  <w:style w:type="table" w:styleId="TableGrid">
+    <w:name w:val="Table Grid"/>
+    <w:basedOn w:val="TableNormal"/>
+    <w:uiPriority w:val="39"/>
+    <w:rsid w:val="001566D6"/>
+    <w:tblPr>
+      <w:tblBorders>
+        <w:top w:val="single" w:sz="4" w:space="0" w:color="auto"/>
+        <w:left w:val="single" w:sz="4" w:space="0" w:color="auto"/>
+        <w:bottom w:val="single" w:sz="4" w:space="0" w:color="auto"/>
+        <w:right w:val="single" w:sz="4" w:space="0" w:color="auto"/>
+        <w:insideH w:val="single" w:sz="4" w:space="0" w:color="auto"/>
+        <w:insideV w:val="single" w:sz="4" w:space="0" w:color="auto"/>
+      </w:tblBorders>
+    </w:tblPr>
+  </w:style>
+  <w:style w:type="paragraph" w:styleId="ListParagraph">
+    <w:name w:val="List Paragraph"/>
+    <w:basedOn w:val="Normal"/>
+    <w:uiPriority w:val="34"/>
+    <w:qFormat/>
+    <w:rsid w:val="001566D6"/>
+    <w:pPr>
+      <w:ind w:left="720"/>
+      <w:contextualSpacing/>
+    </w:pPr>
+    <w:rPr>
+      <w:rFonts w:cs="Mangal"/>
+      <w:szCs w:val="21"/>
+    </w:rPr>
+  </w:style>
 </w:styles>
 </file>
 

</xml_diff>